<commit_message>
Changes to SSD, DUC, etc.
</commit_message>
<xml_diff>
--- a/Documentos/Sprint2/UC1/UC1_RelatorioTecnico.docx
+++ b/Documentos/Sprint2/UC1/UC1_RelatorioTecnico.docx
@@ -35,7 +35,29 @@
           <w:szCs w:val="24"/>
           <w:lang w:val="pt-PT"/>
         </w:rPr>
-        <w:t>Empresa</w:t>
+        <w:t>Utilizador</w:t>
+      </w:r>
+      <w:r>
+        <w:rPr>
+          <w:rFonts w:ascii="Times New Roman" w:hAnsi="Times New Roman" w:cs="Times New Roman"/>
+          <w:b/>
+          <w:bCs/>
+          <w:sz w:val="24"/>
+          <w:szCs w:val="24"/>
+          <w:lang w:val="pt-PT"/>
+        </w:rPr>
+        <w:t xml:space="preserve"> na API</w:t>
+      </w:r>
+      <w:r>
+        <w:rPr>
+          <w:rFonts w:ascii="Times New Roman" w:hAnsi="Times New Roman" w:cs="Times New Roman"/>
+          <w:b/>
+          <w:bCs/>
+          <w:sz w:val="24"/>
+          <w:szCs w:val="24"/>
+          <w:lang w:val="pt-PT"/>
+        </w:rPr>
+        <w:t xml:space="preserve"> do </w:t>
       </w:r>
       <w:bookmarkStart w:id="0" w:name="_GoBack"/>
       <w:bookmarkEnd w:id="0"/>
@@ -48,7 +70,7 @@
           <w:szCs w:val="24"/>
           <w:lang w:val="pt-PT"/>
         </w:rPr>
-        <w:t xml:space="preserve"> na API</w:t>
+        <w:t>Parque</w:t>
       </w:r>
     </w:p>
     <w:p>
@@ -121,7 +143,36 @@
           <w:szCs w:val="24"/>
           <w:lang w:val="pt-PT"/>
         </w:rPr>
-        <w:t xml:space="preserve">A API </w:t>
+        <w:t xml:space="preserve">A </w:t>
+      </w:r>
+      <w:proofErr w:type="spellStart"/>
+      <w:r>
+        <w:rPr>
+          <w:rFonts w:ascii="Times New Roman" w:hAnsi="Times New Roman" w:cs="Times New Roman"/>
+          <w:sz w:val="24"/>
+          <w:szCs w:val="24"/>
+          <w:lang w:val="pt-PT"/>
+        </w:rPr>
+        <w:t>API</w:t>
+      </w:r>
+      <w:r>
+        <w:rPr>
+          <w:rFonts w:ascii="Times New Roman" w:hAnsi="Times New Roman" w:cs="Times New Roman"/>
+          <w:sz w:val="24"/>
+          <w:szCs w:val="24"/>
+          <w:lang w:val="pt-PT"/>
+        </w:rPr>
+        <w:t>.Parque</w:t>
+      </w:r>
+      <w:proofErr w:type="spellEnd"/>
+      <w:r>
+        <w:rPr>
+          <w:rFonts w:ascii="Times New Roman" w:hAnsi="Times New Roman" w:cs="Times New Roman"/>
+          <w:sz w:val="24"/>
+          <w:szCs w:val="24"/>
+          <w:lang w:val="pt-PT"/>
+        </w:rPr>
+        <w:t xml:space="preserve"> </w:t>
       </w:r>
       <w:r>
         <w:rPr>
@@ -211,8 +262,28 @@
           <w:szCs w:val="24"/>
           <w:lang w:val="pt-PT"/>
         </w:rPr>
-        <w:t>A API</w:t>
-      </w:r>
+        <w:t xml:space="preserve">A </w:t>
+      </w:r>
+      <w:proofErr w:type="spellStart"/>
+      <w:r>
+        <w:rPr>
+          <w:rFonts w:ascii="Times New Roman" w:hAnsi="Times New Roman" w:cs="Times New Roman"/>
+          <w:sz w:val="24"/>
+          <w:szCs w:val="24"/>
+          <w:lang w:val="pt-PT"/>
+        </w:rPr>
+        <w:t>API</w:t>
+      </w:r>
+      <w:r>
+        <w:rPr>
+          <w:rFonts w:ascii="Times New Roman" w:hAnsi="Times New Roman" w:cs="Times New Roman"/>
+          <w:sz w:val="24"/>
+          <w:szCs w:val="24"/>
+          <w:lang w:val="pt-PT"/>
+        </w:rPr>
+        <w:t>.Parque</w:t>
+      </w:r>
+      <w:proofErr w:type="spellEnd"/>
       <w:r>
         <w:rPr>
           <w:rFonts w:ascii="Times New Roman" w:hAnsi="Times New Roman" w:cs="Times New Roman"/>

</xml_diff>